<commit_message>
mensagem final calculadora atualizada
</commit_message>
<xml_diff>
--- a/Documentacao/Sprint 2/Documentacao/Documentacao-atual-09-10-24[1].docx
+++ b/Documentacao/Sprint 2/Documentacao/Documentacao-atual-09-10-24[1].docx
@@ -118,7 +118,7 @@
           <w:noProof/>
         </w:rPr>
         <w:drawing>
-          <wp:anchor distT="0" distB="0" distL="114300" distR="114300" simplePos="0" relativeHeight="251658240" behindDoc="0" locked="0" layoutInCell="1" allowOverlap="1" wp14:anchorId="15E93B67" wp14:editId="69A89ACF">
+          <wp:anchor distT="0" distB="0" distL="114300" distR="114300" simplePos="0" relativeHeight="251658241" behindDoc="0" locked="0" layoutInCell="1" allowOverlap="1" wp14:anchorId="15E93B67" wp14:editId="69A89ACF">
             <wp:simplePos x="0" y="0"/>
             <wp:positionH relativeFrom="page">
               <wp:posOffset>2638055</wp:posOffset>
@@ -333,7 +333,7 @@
         <mc:AlternateContent>
           <mc:Choice Requires="wpg">
             <w:drawing>
-              <wp:anchor distT="0" distB="0" distL="114300" distR="114300" simplePos="0" relativeHeight="251653632" behindDoc="0" locked="0" layoutInCell="1" allowOverlap="1" wp14:anchorId="1A026ADD" wp14:editId="66334288">
+              <wp:anchor distT="0" distB="0" distL="114300" distR="114300" simplePos="0" relativeHeight="251658240" behindDoc="0" locked="0" layoutInCell="1" allowOverlap="1" wp14:anchorId="1A026ADD" wp14:editId="66334288">
                 <wp:simplePos x="0" y="0"/>
                 <wp:positionH relativeFrom="page">
                   <wp:posOffset>1536700</wp:posOffset>
@@ -1063,7 +1063,7 @@
           </mc:Choice>
           <mc:Fallback>
             <w:pict>
-              <v:group w14:anchorId="1A026ADD" id="Group 6780" o:spid="_x0000_s1026" style="position:absolute;margin-left:121pt;margin-top:559.1pt;width:257pt;height:219.1pt;z-index:251653632;mso-position-horizontal-relative:page;mso-position-vertical-relative:page;mso-width-relative:margin;mso-height-relative:margin" coordorigin="15303,3794" coordsize="32643,27831" o:gfxdata="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">
+              <v:group w14:anchorId="1A026ADD" id="Group 6780" o:spid="_x0000_s1026" style="position:absolute;margin-left:121pt;margin-top:559.1pt;width:257pt;height:219.1pt;z-index:251658240;mso-position-horizontal-relative:page;mso-position-vertical-relative:page;mso-width-relative:margin;mso-height-relative:margin" coordorigin="15303,3794" coordsize="32643,27831" o:gfxdata="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">
                 <v:rect id="Rectangle 26" o:spid="_x0000_s1027" style="position:absolute;left:39362;top:3794;width:8585;height:2895;visibility:visible;mso-wrap-style:square;v-text-anchor:top" o:gfxdata="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" filled="f" stroked="f">
                   <v:textbox inset="0,0,0,0">
                     <w:txbxContent>
@@ -1530,7 +1530,7 @@
         <mc:AlternateContent>
           <mc:Choice Requires="wps">
             <w:drawing>
-              <wp:anchor distT="0" distB="0" distL="114300" distR="114300" simplePos="0" relativeHeight="251660288" behindDoc="0" locked="0" layoutInCell="1" allowOverlap="1" wp14:anchorId="3BC398E8" wp14:editId="58FB8DF8">
+              <wp:anchor distT="0" distB="0" distL="114300" distR="114300" simplePos="0" relativeHeight="251658242" behindDoc="0" locked="0" layoutInCell="1" allowOverlap="1" wp14:anchorId="3BC398E8" wp14:editId="58FB8DF8">
                 <wp:simplePos x="0" y="0"/>
                 <wp:positionH relativeFrom="column">
                   <wp:posOffset>3909060</wp:posOffset>
@@ -1670,7 +1670,7 @@
           </mc:Choice>
           <mc:Fallback>
             <w:pict>
-              <v:rect w14:anchorId="3BC398E8" id="Rectangle 28" o:spid="_x0000_s1041" style="position:absolute;margin-left:307.8pt;margin-top:72.05pt;width:145.95pt;height:73.65pt;z-index:251660288;visibility:visible;mso-wrap-style:square;mso-wrap-distance-left:9pt;mso-wrap-distance-top:0;mso-wrap-distance-right:9pt;mso-wrap-distance-bottom:0;mso-position-horizontal:absolute;mso-position-horizontal-relative:text;mso-position-vertical:absolute;mso-position-vertical-relative:text;v-text-anchor:top" o:gfxdata="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" filled="f" stroked="f">
+              <v:rect w14:anchorId="3BC398E8" id="Rectangle 28" o:spid="_x0000_s1041" style="position:absolute;margin-left:307.8pt;margin-top:72.05pt;width:145.95pt;height:73.65pt;z-index:251658242;visibility:visible;mso-wrap-style:square;mso-wrap-distance-left:9pt;mso-wrap-distance-top:0;mso-wrap-distance-right:9pt;mso-wrap-distance-bottom:0;mso-position-horizontal:absolute;mso-position-horizontal-relative:text;mso-position-vertical:absolute;mso-position-vertical-relative:text;v-text-anchor:top" o:gfxdata="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" filled="f" stroked="f">
                 <v:textbox inset="0,0,0,0">
                   <w:txbxContent>
                     <w:p>
@@ -1813,7 +1813,6 @@
           <w:docPartGallery w:val="Table of Contents"/>
         </w:docPartObj>
       </w:sdtPr>
-      <w:sdtEndPr/>
       <w:sdtContent>
         <w:p>
           <w:pPr>
@@ -3821,7 +3820,7 @@
           <w:rStyle w:val="Refdenotaderodap"/>
           <w:rFonts w:ascii="Segoe UI Historic" w:hAnsi="Segoe UI Historic" w:cs="Segoe UI Historic"/>
         </w:rPr>
-        <w:footnoteReference w:id="1"/>
+        <w:footnoteReference w:id="2"/>
       </w:r>
       <w:r>
         <w:rPr>
@@ -3884,7 +3883,7 @@
           <w:rStyle w:val="Refdenotaderodap"/>
           <w:rFonts w:ascii="Segoe UI Historic" w:hAnsi="Segoe UI Historic" w:cs="Segoe UI Historic"/>
         </w:rPr>
-        <w:footnoteReference w:id="2"/>
+        <w:footnoteReference w:id="3"/>
       </w:r>
       <w:r>
         <w:rPr>
@@ -4335,7 +4334,7 @@
           <w:sz w:val="22"/>
           <w:szCs w:val="22"/>
         </w:rPr>
-        <w:footnoteReference w:id="3"/>
+        <w:footnoteReference w:id="4"/>
       </w:r>
       <w:r>
         <w:rPr>
@@ -4616,7 +4615,7 @@
           <w:rStyle w:val="Refdenotaderodap"/>
           <w:rFonts w:ascii="Segoe UI Historic" w:hAnsi="Segoe UI Historic" w:cs="Segoe UI Historic"/>
         </w:rPr>
-        <w:footnoteReference w:id="4"/>
+        <w:footnoteReference w:id="5"/>
       </w:r>
       <w:r>
         <w:rPr>
@@ -4829,7 +4828,7 @@
           <w:sz w:val="20"/>
           <w:szCs w:val="20"/>
         </w:rPr>
-        <w:footnoteReference w:id="5"/>
+        <w:footnoteReference w:id="6"/>
       </w:r>
     </w:p>
     <w:p>
@@ -5022,7 +5021,7 @@
           <w:rStyle w:val="Refdenotaderodap"/>
           <w:rFonts w:ascii="Segoe UI Historic" w:hAnsi="Segoe UI Historic" w:cs="Segoe UI Historic"/>
         </w:rPr>
-        <w:footnoteReference w:id="6"/>
+        <w:footnoteReference w:id="7"/>
       </w:r>
       <w:r>
         <w:rPr>
@@ -5034,16 +5033,8 @@
         <w:rPr>
           <w:rFonts w:ascii="Segoe UI Historic" w:hAnsi="Segoe UI Historic" w:cs="Segoe UI Historic"/>
         </w:rPr>
-        <w:t xml:space="preserve">superfície, aspersão, localizada e </w:t>
-      </w:r>
-      <w:proofErr w:type="spellStart"/>
-      <w:r>
-        <w:rPr>
-          <w:rFonts w:ascii="Segoe UI Historic" w:hAnsi="Segoe UI Historic" w:cs="Segoe UI Historic"/>
-        </w:rPr>
-        <w:t>subirrigação</w:t>
-      </w:r>
-      <w:proofErr w:type="spellEnd"/>
+        <w:t>superfície, aspersão, localizada e subirrigação</w:t>
+      </w:r>
       <w:r>
         <w:rPr>
           <w:rFonts w:ascii="Segoe UI Historic" w:hAnsi="Segoe UI Historic" w:cs="Segoe UI Historic"/>
@@ -5464,7 +5455,7 @@
           <w:noProof/>
         </w:rPr>
         <w:drawing>
-          <wp:inline distT="0" distB="0" distL="0" distR="0" wp14:anchorId="5929D4F2" wp14:editId="44145FE9">
+          <wp:inline distT="0" distB="0" distL="0" distR="0" wp14:anchorId="5929D4F2" wp14:editId="0F94FD7C">
             <wp:extent cx="2328865" cy="3028950"/>
             <wp:effectExtent l="0" t="0" r="0" b="0"/>
             <wp:docPr id="1240780614" name="Imagem 35" descr="Reservatório Cilíndrico de Fundo Cônico apresenta ótima relação custo x  benefício"/>
@@ -5541,7 +5532,7 @@
           <w:sz w:val="18"/>
           <w:szCs w:val="18"/>
         </w:rPr>
-        <w:footnoteReference w:id="7"/>
+        <w:footnoteReference w:id="8"/>
       </w:r>
       <w:r>
         <w:rPr>
@@ -5556,7 +5547,7 @@
           <w:sz w:val="18"/>
           <w:szCs w:val="18"/>
         </w:rPr>
-        <w:footnoteReference w:id="8"/>
+        <w:footnoteReference w:id="9"/>
       </w:r>
     </w:p>
     <w:p>
@@ -5697,7 +5688,7 @@
           <w:sz w:val="18"/>
           <w:szCs w:val="18"/>
         </w:rPr>
-        <w:footnoteReference w:id="9"/>
+        <w:footnoteReference w:id="10"/>
       </w:r>
     </w:p>
     <w:p>
@@ -5808,7 +5799,7 @@
           <w:noProof/>
         </w:rPr>
         <w:drawing>
-          <wp:inline distT="0" distB="0" distL="0" distR="0" wp14:anchorId="6C5F31AF" wp14:editId="2828E636">
+          <wp:inline distT="0" distB="0" distL="0" distR="0" wp14:anchorId="6C5F31AF" wp14:editId="0BD543C1">
             <wp:extent cx="3157200" cy="3157200"/>
             <wp:effectExtent l="0" t="0" r="5715" b="5715"/>
             <wp:docPr id="1971651592" name="Imagem 37" descr="Veja as aplicações dos reservatórios de água no campo — CompreRural"/>
@@ -5884,7 +5875,7 @@
           <w:sz w:val="18"/>
           <w:szCs w:val="18"/>
         </w:rPr>
-        <w:footnoteReference w:id="10"/>
+        <w:footnoteReference w:id="11"/>
       </w:r>
     </w:p>
     <w:p>
@@ -6016,7 +6007,7 @@
           <w:sz w:val="18"/>
           <w:szCs w:val="18"/>
         </w:rPr>
-        <w:footnoteReference w:id="11"/>
+        <w:footnoteReference w:id="12"/>
       </w:r>
     </w:p>
     <w:p>
@@ -6160,7 +6151,7 @@
           <w:sz w:val="18"/>
           <w:szCs w:val="18"/>
         </w:rPr>
-        <w:footnoteReference w:id="12"/>
+        <w:footnoteReference w:id="13"/>
       </w:r>
     </w:p>
     <w:p>
@@ -6333,7 +6324,7 @@
           <w:sz w:val="18"/>
           <w:szCs w:val="18"/>
         </w:rPr>
-        <w:footnoteReference w:id="13"/>
+        <w:footnoteReference w:id="14"/>
       </w:r>
     </w:p>
     <w:p/>
@@ -6413,7 +6404,7 @@
           <w:rStyle w:val="Refdenotaderodap"/>
           <w:rFonts w:ascii="Segoe UI Historic" w:hAnsi="Segoe UI Historic" w:cs="Segoe UI Historic"/>
         </w:rPr>
-        <w:footnoteReference w:id="14"/>
+        <w:footnoteReference w:id="15"/>
       </w:r>
       <w:r>
         <w:rPr>
@@ -6481,7 +6472,7 @@
           <w:rStyle w:val="Refdenotaderodap"/>
           <w:rFonts w:ascii="Segoe UI Historic" w:hAnsi="Segoe UI Historic" w:cs="Segoe UI Historic"/>
         </w:rPr>
-        <w:footnoteReference w:id="15"/>
+        <w:footnoteReference w:id="16"/>
       </w:r>
       <w:r>
         <w:rPr>
@@ -6669,7 +6660,7 @@
           <w:rStyle w:val="Refdenotaderodap"/>
           <w:rFonts w:ascii="Segoe UI Historic" w:hAnsi="Segoe UI Historic" w:cs="Segoe UI Historic"/>
         </w:rPr>
-        <w:footnoteReference w:id="16"/>
+        <w:footnoteReference w:id="17"/>
       </w:r>
       <w:r>
         <w:rPr>
@@ -6720,7 +6711,7 @@
           <w:rStyle w:val="Refdenotaderodap"/>
           <w:rFonts w:ascii="Segoe UI Historic" w:hAnsi="Segoe UI Historic" w:cs="Segoe UI Historic"/>
         </w:rPr>
-        <w:footnoteReference w:id="17"/>
+        <w:footnoteReference w:id="18"/>
       </w:r>
       <w:r>
         <w:rPr>
@@ -6919,7 +6910,7 @@
           <w:rStyle w:val="Refdenotaderodap"/>
           <w:rFonts w:ascii="Segoe UI Historic" w:hAnsi="Segoe UI Historic" w:cs="Segoe UI Historic"/>
         </w:rPr>
-        <w:footnoteReference w:id="18"/>
+        <w:footnoteReference w:id="19"/>
       </w:r>
       <w:r>
         <w:rPr>
@@ -8546,22 +8537,14 @@
         <w:rPr>
           <w:rFonts w:ascii="Segoe UI Historic" w:hAnsi="Segoe UI Historic" w:cs="Segoe UI Historic"/>
         </w:rPr>
-        <w:t xml:space="preserve">ara gerenciar as atividades no projeto HF System, adotamos o </w:t>
-      </w:r>
-      <w:proofErr w:type="spellStart"/>
-      <w:r>
-        <w:rPr>
-          <w:rFonts w:ascii="Segoe UI Historic" w:hAnsi="Segoe UI Historic" w:cs="Segoe UI Historic"/>
-        </w:rPr>
-        <w:t>Trello</w:t>
-      </w:r>
-      <w:proofErr w:type="spellEnd"/>
+        <w:t>ara gerenciar as atividades no projeto HF System, adotamos o Trello</w:t>
+      </w:r>
       <w:r>
         <w:rPr>
           <w:rStyle w:val="Refdenotaderodap"/>
           <w:rFonts w:ascii="Segoe UI Historic" w:hAnsi="Segoe UI Historic" w:cs="Segoe UI Historic"/>
         </w:rPr>
-        <w:footnoteReference w:id="19"/>
+        <w:footnoteReference w:id="20"/>
       </w:r>
       <w:r>
         <w:rPr>
@@ -8607,21 +8590,7 @@
         <w:rPr>
           <w:rFonts w:ascii="Segoe UI Historic" w:hAnsi="Segoe UI Historic" w:cs="Segoe UI Historic"/>
         </w:rPr>
-        <w:t xml:space="preserve">e "Concluído". No entanto, para se adequar à rotatividade semanal de </w:t>
-      </w:r>
-      <w:proofErr w:type="spellStart"/>
-      <w:r>
-        <w:rPr>
-          <w:rFonts w:ascii="Segoe UI Historic" w:hAnsi="Segoe UI Historic" w:cs="Segoe UI Historic"/>
-        </w:rPr>
-        <w:t>POs</w:t>
-      </w:r>
-      <w:proofErr w:type="spellEnd"/>
-      <w:r>
-        <w:rPr>
-          <w:rFonts w:ascii="Segoe UI Historic" w:hAnsi="Segoe UI Historic" w:cs="Segoe UI Historic"/>
-        </w:rPr>
-        <w:t xml:space="preserve"> e Scrum Masters, cada cartão dentro dessas listas também incluía um campo para designar claramente quem era o responsável pela função naquela semana. Isso ajudou a equipe a se organizar e a colaborar melhor, garantindo que todos estivessem cientes de seus papéis e das prioridades da semana.</w:t>
+        <w:t>e "Concluído". No entanto, para se adequar à rotatividade semanal de POs e Scrum Masters, cada cartão dentro dessas listas também incluía um campo para designar claramente quem era o responsável pela função naquela semana. Isso ajudou a equipe a se organizar e a colaborar melhor, garantindo que todos estivessem cientes de seus papéis e das prioridades da semana.</w:t>
       </w:r>
     </w:p>
     <w:p>
@@ -8746,7 +8715,7 @@
           <w:rStyle w:val="Refdenotaderodap"/>
           <w:rFonts w:ascii="Segoe UI Historic" w:hAnsi="Segoe UI Historic" w:cs="Segoe UI Historic"/>
         </w:rPr>
-        <w:footnoteReference w:id="20"/>
+        <w:footnoteReference w:id="21"/>
       </w:r>
     </w:p>
     <w:p>
@@ -10006,7 +9975,6 @@
             <w:rFonts w:ascii="Segoe UI Historic" w:hAnsi="Segoe UI Historic" w:cs="Segoe UI Historic"/>
             <w:color w:val="auto"/>
             <w:u w:val="single" w:color="467886"/>
-            <w:lang w:val="en-US"/>
           </w:rPr>
           <w:t>industry</w:t>
         </w:r>
@@ -10017,7 +9985,6 @@
             <w:rFonts w:ascii="Segoe UI Historic" w:hAnsi="Segoe UI Historic" w:cs="Segoe UI Historic"/>
             <w:color w:val="auto"/>
             <w:u w:val="single" w:color="467886"/>
-            <w:lang w:val="en-US"/>
           </w:rPr>
           <w:t>-</w:t>
         </w:r>
@@ -10028,7 +9995,6 @@
             <w:rFonts w:ascii="Segoe UI Historic" w:hAnsi="Segoe UI Historic" w:cs="Segoe UI Historic"/>
             <w:color w:val="auto"/>
             <w:u w:val="single" w:color="467886"/>
-            <w:lang w:val="en-US"/>
           </w:rPr>
           <w:t>more</w:t>
         </w:r>
@@ -10039,7 +10005,6 @@
             <w:rFonts w:ascii="Segoe UI Historic" w:hAnsi="Segoe UI Historic" w:cs="Segoe UI Historic"/>
             <w:color w:val="auto"/>
             <w:u w:val="single" w:color="467886"/>
-            <w:lang w:val="en-US"/>
           </w:rPr>
           <w:t>-</w:t>
         </w:r>
@@ -10050,7 +10015,6 @@
             <w:rFonts w:ascii="Segoe UI Historic" w:hAnsi="Segoe UI Historic" w:cs="Segoe UI Historic"/>
             <w:color w:val="auto"/>
             <w:u w:val="single" w:color="467886"/>
-            <w:lang w:val="en-US"/>
           </w:rPr>
           <w:t>1</w:t>
         </w:r>
@@ -10061,7 +10025,6 @@
             <w:rFonts w:ascii="Segoe UI Historic" w:hAnsi="Segoe UI Historic" w:cs="Segoe UI Historic"/>
             <w:color w:val="auto"/>
             <w:u w:val="single" w:color="467886"/>
-            <w:lang w:val="en-US"/>
           </w:rPr>
           <w:t>-</w:t>
         </w:r>
@@ -10072,7 +10035,6 @@
             <w:rFonts w:ascii="Segoe UI Historic" w:hAnsi="Segoe UI Historic" w:cs="Segoe UI Historic"/>
             <w:color w:val="auto"/>
             <w:u w:val="single" w:color="467886"/>
-            <w:lang w:val="en-US"/>
           </w:rPr>
           <w:t>billion</w:t>
         </w:r>
@@ -10083,7 +10045,6 @@
             <w:rFonts w:ascii="Segoe UI Historic" w:hAnsi="Segoe UI Historic" w:cs="Segoe UI Historic"/>
             <w:color w:val="auto"/>
             <w:u w:val="single" w:color="467886"/>
-            <w:lang w:val="en-US"/>
           </w:rPr>
           <w:t>-</w:t>
         </w:r>
@@ -10094,7 +10055,6 @@
             <w:rFonts w:ascii="Segoe UI Historic" w:hAnsi="Segoe UI Historic" w:cs="Segoe UI Historic"/>
             <w:color w:val="auto"/>
             <w:u w:val="single" w:color="467886"/>
-            <w:lang w:val="en-US"/>
           </w:rPr>
           <w:t>thousands</w:t>
         </w:r>
@@ -10346,6 +10306,13 @@
       </w:r>
     </w:p>
   </w:endnote>
+  <w:endnote w:type="continuationNotice" w:id="1">
+    <w:p>
+      <w:pPr>
+        <w:spacing w:after="0" w:line="240" w:lineRule="auto"/>
+      </w:pPr>
+    </w:p>
+  </w:endnote>
 </w:endnotes>
 </file>
 
@@ -10365,7 +10332,7 @@
       <mc:AlternateContent>
         <mc:Choice Requires="wpg">
           <w:drawing>
-            <wp:anchor distT="0" distB="0" distL="114300" distR="114300" simplePos="0" relativeHeight="251662336" behindDoc="0" locked="0" layoutInCell="1" allowOverlap="1" wp14:anchorId="6A02CA75" wp14:editId="39BAED02">
+            <wp:anchor distT="0" distB="0" distL="114300" distR="114300" simplePos="0" relativeHeight="251658243" behindDoc="0" locked="0" layoutInCell="1" allowOverlap="1" wp14:anchorId="6A02CA75" wp14:editId="39BAED02">
               <wp:simplePos x="0" y="0"/>
               <wp:positionH relativeFrom="page">
                 <wp:posOffset>0</wp:posOffset>
@@ -11077,7 +11044,7 @@
         </mc:Choice>
         <mc:Fallback>
           <w:pict>
-            <v:group w14:anchorId="6A02CA75" id="_x0000_s1042" style="position:absolute;margin-left:0;margin-top:529.8pt;width:326.95pt;height:311.85pt;z-index:251662336;mso-position-horizontal-relative:page;mso-position-vertical-relative:page;mso-width-relative:margin;mso-height-relative:margin" coordsize="41522,39608" o:gfxdata="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">
+            <v:group w14:anchorId="6A02CA75" id="_x0000_s1042" style="position:absolute;margin-left:0;margin-top:529.8pt;width:326.95pt;height:311.85pt;z-index:251658243;mso-position-horizontal-relative:page;mso-position-vertical-relative:page;mso-width-relative:margin;mso-height-relative:margin" coordsize="41522,39608" o:gfxdata="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">
               <v:rect id="Rectangle 27" o:spid="_x0000_s1043" style="position:absolute;left:21750;top:4795;width:411;height:2474;visibility:visible;mso-wrap-style:square;v-text-anchor:top" o:gfxdata="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" filled="f" stroked="f">
                 <v:textbox inset="0,0,0,0">
                   <w:txbxContent>
@@ -11371,23 +11338,11 @@
       </w:r>
     </w:p>
   </w:footnote>
-  <w:footnote w:id="1">
-    <w:p>
-      <w:pPr>
-        <w:pStyle w:val="Textodenotaderodap"/>
-      </w:pPr>
-      <w:r>
-        <w:rPr>
-          <w:rStyle w:val="Refdenotaderodap"/>
-        </w:rPr>
-        <w:footnoteRef/>
-      </w:r>
-      <w:r>
-        <w:t xml:space="preserve"> </w:t>
-      </w:r>
-      <w:r>
-        <w:t>https://www.passeidireto.com/arquivo/125306926/aula-02-composicao-e-funcao-dos-nutrientes-nas-plantas</w:t>
-      </w:r>
+  <w:footnote w:type="continuationNotice" w:id="1">
+    <w:p>
+      <w:pPr>
+        <w:spacing w:after="0" w:line="240" w:lineRule="auto"/>
+      </w:pPr>
     </w:p>
   </w:footnote>
   <w:footnote w:id="2">
@@ -11405,7 +11360,7 @@
         <w:t xml:space="preserve"> </w:t>
       </w:r>
       <w:r>
-        <w:t>https://www.sobiologia.com.br/conteudos/bioquimica/bioquimica14.php</w:t>
+        <w:t>https://www.passeidireto.com/arquivo/125306926/aula-02-composicao-e-funcao-dos-nutrientes-nas-plantas</w:t>
       </w:r>
     </w:p>
   </w:footnote>
@@ -11424,7 +11379,7 @@
         <w:t xml:space="preserve"> </w:t>
       </w:r>
       <w:r>
-        <w:t>https://portal1.snirh.gov.br/ana/apps/storymaps/stories/a874e62f27544c6a986da1702a911c6b</w:t>
+        <w:t>https://www.sobiologia.com.br/conteudos/bioquimica/bioquimica14.php</w:t>
       </w:r>
     </w:p>
   </w:footnote>
@@ -11446,11 +11401,6 @@
         <w:t>https://portal1.snirh.gov.br/ana/apps/storymaps/stories/a874e62f27544c6a986da1702a911c6b</w:t>
       </w:r>
     </w:p>
-    <w:p>
-      <w:pPr>
-        <w:pStyle w:val="Textodenotaderodap"/>
-      </w:pPr>
-    </w:p>
   </w:footnote>
   <w:footnote w:id="5">
     <w:p>
@@ -11479,6 +11429,30 @@
   <w:footnote w:id="6">
     <w:p>
       <w:pPr>
+        <w:pStyle w:val="Textodenotaderodap"/>
+      </w:pPr>
+      <w:r>
+        <w:rPr>
+          <w:rStyle w:val="Refdenotaderodap"/>
+        </w:rPr>
+        <w:footnoteRef/>
+      </w:r>
+      <w:r>
+        <w:t xml:space="preserve"> </w:t>
+      </w:r>
+      <w:r>
+        <w:t>https://portal1.snirh.gov.br/ana/apps/storymaps/stories/a874e62f27544c6a986da1702a911c6b</w:t>
+      </w:r>
+    </w:p>
+    <w:p>
+      <w:pPr>
+        <w:pStyle w:val="Textodenotaderodap"/>
+      </w:pPr>
+    </w:p>
+  </w:footnote>
+  <w:footnote w:id="7">
+    <w:p>
+      <w:pPr>
         <w:rPr>
           <w:rFonts w:ascii="Segoe UI Historic" w:hAnsi="Segoe UI Historic" w:cs="Segoe UI Historic"/>
           <w:color w:val="467886" w:themeColor="hyperlink"/>
@@ -11503,7 +11477,7 @@
       </w:r>
     </w:p>
   </w:footnote>
-  <w:footnote w:id="7">
+  <w:footnote w:id="8">
     <w:p>
       <w:pPr>
         <w:pStyle w:val="Textodenotaderodap"/>
@@ -11530,7 +11504,7 @@
       </w:r>
     </w:p>
   </w:footnote>
-  <w:footnote w:id="8">
+  <w:footnote w:id="9">
     <w:p>
       <w:pPr>
         <w:pStyle w:val="Textodenotaderodap"/>
@@ -11546,31 +11520,31 @@
       </w:r>
       <w:r>
         <w:t>https://www.fazforte.com.br/blog/reservatorio-cilindrico-de-fundo-conico-apresenta-otima-relacao-custo-x-beneficio/</w:t>
-      </w:r>
-    </w:p>
-  </w:footnote>
-  <w:footnote w:id="9">
-    <w:p>
-      <w:pPr>
-        <w:pStyle w:val="Textodenotaderodap"/>
-      </w:pPr>
-      <w:r>
-        <w:rPr>
-          <w:rStyle w:val="Refdenotaderodap"/>
-        </w:rPr>
-        <w:footnoteRef/>
-      </w:r>
-      <w:r>
-        <w:t xml:space="preserve"> </w:t>
-      </w:r>
-      <w:r>
-        <w:t>https://metalborgesreservatorios.com.br/produto/reservatorio-inloco</w:t>
       </w:r>
     </w:p>
   </w:footnote>
   <w:footnote w:id="10">
     <w:p>
       <w:pPr>
+        <w:pStyle w:val="Textodenotaderodap"/>
+      </w:pPr>
+      <w:r>
+        <w:rPr>
+          <w:rStyle w:val="Refdenotaderodap"/>
+        </w:rPr>
+        <w:footnoteRef/>
+      </w:r>
+      <w:r>
+        <w:t xml:space="preserve"> </w:t>
+      </w:r>
+      <w:r>
+        <w:t>https://metalborgesreservatorios.com.br/produto/reservatorio-inloco</w:t>
+      </w:r>
+    </w:p>
+  </w:footnote>
+  <w:footnote w:id="11">
+    <w:p>
+      <w:pPr>
         <w:spacing w:after="0" w:line="259" w:lineRule="auto"/>
         <w:ind w:left="0" w:firstLine="0"/>
         <w:rPr>
@@ -11600,7 +11574,7 @@
       </w:pPr>
     </w:p>
   </w:footnote>
-  <w:footnote w:id="11">
+  <w:footnote w:id="12">
     <w:p>
       <w:pPr>
         <w:pStyle w:val="Textodenotaderodap"/>
@@ -11623,7 +11597,7 @@
       </w:r>
     </w:p>
   </w:footnote>
-  <w:footnote w:id="12">
+  <w:footnote w:id="13">
     <w:p>
       <w:pPr>
         <w:pStyle w:val="Textodenotaderodap"/>
@@ -11646,7 +11620,7 @@
       </w:r>
     </w:p>
   </w:footnote>
-  <w:footnote w:id="13">
+  <w:footnote w:id="14">
     <w:p>
       <w:pPr>
         <w:spacing w:after="160" w:line="278" w:lineRule="auto"/>
@@ -11678,7 +11652,7 @@
       </w:pPr>
     </w:p>
   </w:footnote>
-  <w:footnote w:id="14">
+  <w:footnote w:id="15">
     <w:p>
       <w:pPr>
         <w:pStyle w:val="Textodenotaderodap"/>
@@ -11695,30 +11669,6 @@
       <w:r>
         <w:t>https://www.conhecer.org.br/download/AQUECIMENTO/Leitura%203.pdf</w:t>
       </w:r>
-    </w:p>
-  </w:footnote>
-  <w:footnote w:id="15">
-    <w:p>
-      <w:pPr>
-        <w:pStyle w:val="Textodenotaderodap"/>
-      </w:pPr>
-      <w:r>
-        <w:rPr>
-          <w:rStyle w:val="Refdenotaderodap"/>
-        </w:rPr>
-        <w:footnoteRef/>
-      </w:r>
-      <w:r>
-        <w:t xml:space="preserve"> </w:t>
-      </w:r>
-      <w:r>
-        <w:t>https://www.agrolink.com.br/noticias/tecnologia-ajuda-a-mitigar-estresse-hidrico_495547.html</w:t>
-      </w:r>
-    </w:p>
-    <w:p>
-      <w:pPr>
-        <w:pStyle w:val="Textodenotaderodap"/>
-      </w:pPr>
     </w:p>
   </w:footnote>
   <w:footnote w:id="16">
@@ -11739,6 +11689,11 @@
         <w:t>https://www.agrolink.com.br/noticias/tecnologia-ajuda-a-mitigar-estresse-hidrico_495547.html</w:t>
       </w:r>
     </w:p>
+    <w:p>
+      <w:pPr>
+        <w:pStyle w:val="Textodenotaderodap"/>
+      </w:pPr>
+    </w:p>
   </w:footnote>
   <w:footnote w:id="17">
     <w:p>
@@ -11755,11 +11710,30 @@
         <w:t xml:space="preserve"> </w:t>
       </w:r>
       <w:r>
-        <w:t>https://www.ipea.gov.br/cartadeconjuntura/index.php/tag/comercio-exterior-do-agronegocio/#:~:text=O%20agronegócio%20brasileiro%20fechou%202023,US%24%2016%2C47%20bilhões.</w:t>
+        <w:t>https://www.agrolink.com.br/noticias/tecnologia-ajuda-a-mitigar-estresse-hidrico_495547.html</w:t>
       </w:r>
     </w:p>
   </w:footnote>
   <w:footnote w:id="18">
+    <w:p>
+      <w:pPr>
+        <w:pStyle w:val="Textodenotaderodap"/>
+      </w:pPr>
+      <w:r>
+        <w:rPr>
+          <w:rStyle w:val="Refdenotaderodap"/>
+        </w:rPr>
+        <w:footnoteRef/>
+      </w:r>
+      <w:r>
+        <w:t xml:space="preserve"> </w:t>
+      </w:r>
+      <w:r>
+        <w:t>https://www.ipea.gov.br/cartadeconjuntura/index.php/tag/comercio-exterior-do-agronegocio/#:~:text=O%20agronegócio%20brasileiro%20fechou%202023,US%24%2016%2C47%20bilhões.</w:t>
+      </w:r>
+    </w:p>
+  </w:footnote>
+  <w:footnote w:id="19">
     <w:p>
       <w:pPr>
         <w:pStyle w:val="Textodenotaderodap"/>
@@ -11785,7 +11759,7 @@
       </w:r>
     </w:p>
   </w:footnote>
-  <w:footnote w:id="19">
+  <w:footnote w:id="20">
     <w:p>
       <w:pPr>
         <w:pStyle w:val="Textodenotaderodap"/>
@@ -11804,7 +11778,7 @@
       </w:r>
     </w:p>
   </w:footnote>
-  <w:footnote w:id="20">
+  <w:footnote w:id="21">
     <w:p>
       <w:pPr>
         <w:pStyle w:val="Textodenotaderodap"/>
@@ -12053,7 +12027,7 @@
       <mc:AlternateContent>
         <mc:Choice Requires="wpg">
           <w:drawing>
-            <wp:anchor distT="0" distB="0" distL="114300" distR="114300" simplePos="0" relativeHeight="251659264" behindDoc="1" locked="0" layoutInCell="1" allowOverlap="1" wp14:anchorId="61D3AAE6" wp14:editId="10503604">
+            <wp:anchor distT="0" distB="0" distL="114300" distR="114300" simplePos="0" relativeHeight="251658241" behindDoc="1" locked="0" layoutInCell="1" allowOverlap="1" wp14:anchorId="61D3AAE6" wp14:editId="10503604">
               <wp:simplePos x="0" y="0"/>
               <wp:positionH relativeFrom="page">
                 <wp:posOffset>0</wp:posOffset>
@@ -12190,7 +12164,7 @@
       <mc:AlternateContent>
         <mc:Choice Requires="wpg">
           <w:drawing>
-            <wp:anchor distT="0" distB="0" distL="114300" distR="114300" simplePos="0" relativeHeight="251664384" behindDoc="0" locked="0" layoutInCell="1" allowOverlap="1" wp14:anchorId="188075EE" wp14:editId="5318C982">
+            <wp:anchor distT="0" distB="0" distL="114300" distR="114300" simplePos="0" relativeHeight="251658244" behindDoc="0" locked="0" layoutInCell="1" allowOverlap="1" wp14:anchorId="188075EE" wp14:editId="5318C982">
               <wp:simplePos x="0" y="0"/>
               <wp:positionH relativeFrom="page">
                 <wp:posOffset>5347970</wp:posOffset>
@@ -12563,7 +12537,7 @@
       <mc:AlternateContent>
         <mc:Choice Requires="wpg">
           <w:drawing>
-            <wp:anchor distT="0" distB="0" distL="114300" distR="114300" simplePos="0" relativeHeight="251660288" behindDoc="1" locked="0" layoutInCell="1" allowOverlap="1" wp14:anchorId="7034DF9D" wp14:editId="377371A9">
+            <wp:anchor distT="0" distB="0" distL="114300" distR="114300" simplePos="0" relativeHeight="251658242" behindDoc="1" locked="0" layoutInCell="1" allowOverlap="1" wp14:anchorId="7034DF9D" wp14:editId="377371A9">
               <wp:simplePos x="0" y="0"/>
               <wp:positionH relativeFrom="page">
                 <wp:posOffset>0</wp:posOffset>
@@ -14452,6 +14426,34 @@
       <w:vertAlign w:val="superscript"/>
     </w:rPr>
   </w:style>
+  <w:style w:type="paragraph" w:styleId="Cabealho">
+    <w:name w:val="header"/>
+    <w:basedOn w:val="Normal"/>
+    <w:link w:val="CabealhoChar"/>
+    <w:uiPriority w:val="99"/>
+    <w:semiHidden/>
+    <w:unhideWhenUsed/>
+    <w:rsid w:val="003B689D"/>
+    <w:pPr>
+      <w:tabs>
+        <w:tab w:val="center" w:pos="4252"/>
+        <w:tab w:val="right" w:pos="8504"/>
+      </w:tabs>
+      <w:spacing w:after="0" w:line="240" w:lineRule="auto"/>
+    </w:pPr>
+  </w:style>
+  <w:style w:type="character" w:customStyle="1" w:styleId="CabealhoChar">
+    <w:name w:val="Cabeçalho Char"/>
+    <w:basedOn w:val="Fontepargpadro"/>
+    <w:link w:val="Cabealho"/>
+    <w:uiPriority w:val="99"/>
+    <w:semiHidden/>
+    <w:rsid w:val="003B689D"/>
+    <w:rPr>
+      <w:rFonts w:ascii="Arial" w:eastAsia="Arial" w:hAnsi="Arial" w:cs="Arial"/>
+      <w:color w:val="000000"/>
+    </w:rPr>
+  </w:style>
 </w:styles>
 </file>
 
@@ -14751,6 +14753,14 @@
 </file>
 
 <file path=customXml/item1.xml><?xml version="1.0" encoding="utf-8"?>
+<p:properties xmlns:p="http://schemas.microsoft.com/office/2006/metadata/properties" xmlns:xsi="http://www.w3.org/2001/XMLSchema-instance" xmlns:pc="http://schemas.microsoft.com/office/infopath/2007/PartnerControls">
+  <documentManagement>
+    <_activity xmlns="9fdc8751-6fef-42ec-b05c-835dd8c535b4" xsi:nil="true"/>
+  </documentManagement>
+</p:properties>
+</file>
+
+<file path=customXml/item2.xml><?xml version="1.0" encoding="utf-8"?>
 <?mso-contentType ?>
 <FormTemplates xmlns="http://schemas.microsoft.com/sharepoint/v3/contenttype/forms">
   <Display>DocumentLibraryForm</Display>
@@ -14759,7 +14769,11 @@
 </FormTemplates>
 </file>
 
-<file path=customXml/item2.xml><?xml version="1.0" encoding="utf-8"?>
+<file path=customXml/item3.xml><?xml version="1.0" encoding="utf-8"?>
+<b:Sources xmlns:b="http://schemas.openxmlformats.org/officeDocument/2006/bibliography" xmlns="http://schemas.openxmlformats.org/officeDocument/2006/bibliography" SelectedStyle="\APASixthEditionOfficeOnline.xsl" StyleName="APA" Version="6"/>
+</file>
+
+<file path=customXml/item4.xml><?xml version="1.0" encoding="utf-8"?>
 <ct:contentTypeSchema xmlns:ct="http://schemas.microsoft.com/office/2006/metadata/contentType" xmlns:ma="http://schemas.microsoft.com/office/2006/metadata/properties/metaAttributes" ct:_="" ma:_="" ma:contentTypeName="Document" ma:contentTypeID="0x010100FD11765F9AC0004AAF0A4CAAFDFAF16A" ma:contentTypeVersion="10" ma:contentTypeDescription="Create a new document." ma:contentTypeScope="" ma:versionID="d2e2820b9d11a2085e3156e0011626b0">
   <xsd:schema xmlns:xsd="http://www.w3.org/2001/XMLSchema" xmlns:xs="http://www.w3.org/2001/XMLSchema" xmlns:p="http://schemas.microsoft.com/office/2006/metadata/properties" xmlns:ns3="9fdc8751-6fef-42ec-b05c-835dd8c535b4" targetNamespace="http://schemas.microsoft.com/office/2006/metadata/properties" ma:root="true" ma:fieldsID="2c766b06004b1572bbfae9955eb113d4" ns3:_="">
     <xsd:import namespace="9fdc8751-6fef-42ec-b05c-835dd8c535b4"/>
@@ -14941,19 +14955,17 @@
 </ct:contentTypeSchema>
 </file>
 
-<file path=customXml/item3.xml><?xml version="1.0" encoding="utf-8"?>
-<p:properties xmlns:p="http://schemas.microsoft.com/office/2006/metadata/properties" xmlns:xsi="http://www.w3.org/2001/XMLSchema-instance" xmlns:pc="http://schemas.microsoft.com/office/infopath/2007/PartnerControls">
-  <documentManagement>
-    <_activity xmlns="9fdc8751-6fef-42ec-b05c-835dd8c535b4" xsi:nil="true"/>
-  </documentManagement>
-</p:properties>
+<file path=customXml/itemProps1.xml><?xml version="1.0" encoding="utf-8"?>
+<ds:datastoreItem xmlns:ds="http://schemas.openxmlformats.org/officeDocument/2006/customXml" ds:itemID="{22696BC3-7366-4EBC-8B4E-312274AF4661}">
+  <ds:schemaRefs>
+    <ds:schemaRef ds:uri="http://schemas.microsoft.com/office/2006/metadata/properties"/>
+    <ds:schemaRef ds:uri="http://schemas.microsoft.com/office/infopath/2007/PartnerControls"/>
+    <ds:schemaRef ds:uri="9fdc8751-6fef-42ec-b05c-835dd8c535b4"/>
+  </ds:schemaRefs>
+</ds:datastoreItem>
 </file>
 
-<file path=customXml/item4.xml><?xml version="1.0" encoding="utf-8"?>
-<b:Sources xmlns:b="http://schemas.openxmlformats.org/officeDocument/2006/bibliography" xmlns="http://schemas.openxmlformats.org/officeDocument/2006/bibliography" SelectedStyle="\APASixthEditionOfficeOnline.xsl" StyleName="APA" Version="6"/>
-</file>
-
-<file path=customXml/itemProps1.xml><?xml version="1.0" encoding="utf-8"?>
+<file path=customXml/itemProps2.xml><?xml version="1.0" encoding="utf-8"?>
 <ds:datastoreItem xmlns:ds="http://schemas.openxmlformats.org/officeDocument/2006/customXml" ds:itemID="{72E7F541-E318-4FDD-AD7A-C8CA6432CE53}">
   <ds:schemaRefs>
     <ds:schemaRef ds:uri="http://schemas.microsoft.com/sharepoint/v3/contenttype/forms"/>
@@ -14961,7 +14973,15 @@
 </ds:datastoreItem>
 </file>
 
-<file path=customXml/itemProps2.xml><?xml version="1.0" encoding="utf-8"?>
+<file path=customXml/itemProps3.xml><?xml version="1.0" encoding="utf-8"?>
+<ds:datastoreItem xmlns:ds="http://schemas.openxmlformats.org/officeDocument/2006/customXml" ds:itemID="{1276D678-20D5-4F66-A544-C9AF962912D3}">
+  <ds:schemaRefs>
+    <ds:schemaRef ds:uri="http://schemas.openxmlformats.org/officeDocument/2006/bibliography"/>
+  </ds:schemaRefs>
+</ds:datastoreItem>
+</file>
+
+<file path=customXml/itemProps4.xml><?xml version="1.0" encoding="utf-8"?>
 <ds:datastoreItem xmlns:ds="http://schemas.openxmlformats.org/officeDocument/2006/customXml" ds:itemID="{E1D19C16-2050-42FF-9C7B-1EA02549A6E4}">
   <ds:schemaRefs>
     <ds:schemaRef ds:uri="http://schemas.microsoft.com/office/2006/metadata/contentType"/>
@@ -14977,22 +14997,4 @@
     <ds:schemaRef ds:uri="http://schemas.microsoft.com/internal/obd"/>
   </ds:schemaRefs>
 </ds:datastoreItem>
-</file>
-
-<file path=customXml/itemProps3.xml><?xml version="1.0" encoding="utf-8"?>
-<ds:datastoreItem xmlns:ds="http://schemas.openxmlformats.org/officeDocument/2006/customXml" ds:itemID="{22696BC3-7366-4EBC-8B4E-312274AF4661}">
-  <ds:schemaRefs>
-    <ds:schemaRef ds:uri="http://schemas.microsoft.com/office/2006/metadata/properties"/>
-    <ds:schemaRef ds:uri="http://schemas.microsoft.com/office/infopath/2007/PartnerControls"/>
-    <ds:schemaRef ds:uri="9fdc8751-6fef-42ec-b05c-835dd8c535b4"/>
-  </ds:schemaRefs>
-</ds:datastoreItem>
-</file>
-
-<file path=customXml/itemProps4.xml><?xml version="1.0" encoding="utf-8"?>
-<ds:datastoreItem xmlns:ds="http://schemas.openxmlformats.org/officeDocument/2006/customXml" ds:itemID="{1276D678-20D5-4F66-A544-C9AF962912D3}">
-  <ds:schemaRefs>
-    <ds:schemaRef ds:uri="http://schemas.openxmlformats.org/officeDocument/2006/bibliography"/>
-  </ds:schemaRefs>
-</ds:datastoreItem>
 </file>
</xml_diff>